<commit_message>
porawka błędu z zmianą ikony w tray'u gdy przychodzi nowy status i okno jest aktywne zapamiętywanie położenia i rozmiaru okna dla okien HostWindow, BigPictureWindows, VideoViewWindow
</commit_message>
<xml_diff>
--- a/ToDo.docx
+++ b/ToDo.docx
@@ -190,6 +190,21 @@
       </w:pPr>
       <w:r>
         <w:t>Podpowiedzi w wpisywaniu użytkownika</w:t>
+      </w:r>
+    </w:p>
+    <w:p>
+      <w:pPr>
+        <w:pStyle w:val="Akapitzlist"/>
+        <w:numPr>
+          <w:ilvl w:val="0"/>
+          <w:numId w:val="3"/>
+        </w:numPr>
+      </w:pPr>
+      <w:r>
+        <w:t xml:space="preserve">Podpowiedzi gdy chcemy napisać do kogoś wiadomość (&gt;, &gt;&gt;), tak aby można było wybrać osobę, którą się obserwuje takie intelisence </w:t>
+      </w:r>
+      <w:r>
+        <w:sym w:font="Wingdings" w:char="F04A"/>
       </w:r>
     </w:p>
     <w:sectPr>

</xml_diff>

<commit_message>
dodanie kilku rzeczy po uwagach jednego z użytkowników
</commit_message>
<xml_diff>
--- a/ToDo.docx
+++ b/ToDo.docx
@@ -217,6 +217,70 @@
       </w:pPr>
       <w:r>
         <w:t>Usuwanie statusów, gdy uzbiera się ich większa ilość, aby nie mulił BlipFace</w:t>
+      </w:r>
+    </w:p>
+    <w:p>
+      <w:pPr>
+        <w:pStyle w:val="Akapitzlist"/>
+        <w:numPr>
+          <w:ilvl w:val="0"/>
+          <w:numId w:val="3"/>
+        </w:numPr>
+      </w:pPr>
+      <w:commentRangeStart w:id="0"/>
+      <w:r>
+        <w:rPr>
+          <w:rFonts w:ascii="Arial" w:hAnsi="Arial" w:cs="Arial"/>
+          <w:color w:val="000000"/>
+          <w:sz w:val="23"/>
+          <w:szCs w:val="23"/>
+          <w:highlight w:val="white"/>
+        </w:rPr>
+        <w:t>Długość nicka odbiorcy nie jest brana pod uwagę w formacie "&gt;nick:"</w:t>
+      </w:r>
+      <w:r>
+        <w:rPr>
+          <w:rFonts w:ascii="Arial" w:hAnsi="Arial" w:cs="Arial"/>
+          <w:color w:val="000000"/>
+          <w:sz w:val="23"/>
+          <w:szCs w:val="23"/>
+        </w:rPr>
+        <w:t xml:space="preserve">, </w:t>
+      </w:r>
+      <w:r>
+        <w:rPr>
+          <w:rFonts w:ascii="Arial" w:hAnsi="Arial" w:cs="Arial"/>
+          <w:color w:val="000000"/>
+          <w:sz w:val="23"/>
+          <w:szCs w:val="23"/>
+          <w:highlight w:val="white"/>
+        </w:rPr>
+        <w:t>Ja natomiast np. używam formatu "&gt;nick", bez dwukropka</w:t>
+      </w:r>
+      <w:commentRangeEnd w:id="0"/>
+      <w:r>
+        <w:rPr>
+          <w:rStyle w:val="Odwoaniedokomentarza"/>
+        </w:rPr>
+        <w:commentReference w:id="0"/>
+      </w:r>
+    </w:p>
+    <w:p>
+      <w:pPr>
+        <w:pStyle w:val="Akapitzlist"/>
+        <w:numPr>
+          <w:ilvl w:val="0"/>
+          <w:numId w:val="3"/>
+        </w:numPr>
+      </w:pPr>
+      <w:r>
+        <w:rPr>
+          <w:rFonts w:ascii="Arial" w:hAnsi="Arial" w:cs="Arial"/>
+          <w:color w:val="000000"/>
+          <w:sz w:val="23"/>
+          <w:szCs w:val="23"/>
+        </w:rPr>
+        <w:t>Gdy piszemy sami widomość, to blipface nie powinnien o tym nas informować</w:t>
       </w:r>
     </w:p>
     <w:sectPr>
@@ -227,6 +291,30 @@
     </w:sectPr>
   </w:body>
 </w:document>
+</file>
+
+<file path=word/comments.xml><?xml version="1.0" encoding="utf-8"?>
+<w:comments xmlns:ve="http://schemas.openxmlformats.org/markup-compatibility/2006" xmlns:o="urn:schemas-microsoft-com:office:office" xmlns:r="http://schemas.openxmlformats.org/officeDocument/2006/relationships" xmlns:m="http://schemas.openxmlformats.org/officeDocument/2006/math" xmlns:v="urn:schemas-microsoft-com:vml" xmlns:wp="http://schemas.openxmlformats.org/drawingml/2006/wordprocessingDrawing" xmlns:w10="urn:schemas-microsoft-com:office:word" xmlns:w="http://schemas.openxmlformats.org/wordprocessingml/2006/main" xmlns:wne="http://schemas.microsoft.com/office/word/2006/wordml">
+  <w:comment w:id="0" w:author="daniel" w:date="2009-09-08T21:58:00Z" w:initials="d">
+    <w:p>
+      <w:pPr>
+        <w:pStyle w:val="Tekstkomentarza"/>
+      </w:pPr>
+      <w:r>
+        <w:rPr>
+          <w:rStyle w:val="Odwoaniedokomentarza"/>
+        </w:rPr>
+        <w:annotationRef/>
+      </w:r>
+      <w:r>
+        <w:t xml:space="preserve">Nie wiem o co dokładnie chodzi ale mniejsza o to </w:t>
+      </w:r>
+      <w:r>
+        <w:sym w:font="Wingdings" w:char="F04A"/>
+      </w:r>
+    </w:p>
+  </w:comment>
+</w:comments>
 </file>
 
 <file path=word/numbering.xml><?xml version="1.0" encoding="utf-8"?>
@@ -820,6 +908,102 @@
       <w:ind w:left="720"/>
       <w:contextualSpacing/>
     </w:pPr>
+  </w:style>
+  <w:style w:type="character" w:styleId="Odwoaniedokomentarza">
+    <w:name w:val="annotation reference"/>
+    <w:basedOn w:val="Domylnaczcionkaakapitu"/>
+    <w:uiPriority w:val="99"/>
+    <w:semiHidden/>
+    <w:unhideWhenUsed/>
+    <w:rsid w:val="00BB0E68"/>
+    <w:rPr>
+      <w:sz w:val="16"/>
+      <w:szCs w:val="16"/>
+    </w:rPr>
+  </w:style>
+  <w:style w:type="paragraph" w:styleId="Tekstkomentarza">
+    <w:name w:val="annotation text"/>
+    <w:basedOn w:val="Normalny"/>
+    <w:link w:val="TekstkomentarzaZnak"/>
+    <w:uiPriority w:val="99"/>
+    <w:semiHidden/>
+    <w:unhideWhenUsed/>
+    <w:rsid w:val="00BB0E68"/>
+    <w:pPr>
+      <w:spacing w:line="240" w:lineRule="auto"/>
+    </w:pPr>
+    <w:rPr>
+      <w:sz w:val="20"/>
+      <w:szCs w:val="20"/>
+    </w:rPr>
+  </w:style>
+  <w:style w:type="character" w:customStyle="1" w:styleId="TekstkomentarzaZnak">
+    <w:name w:val="Tekst komentarza Znak"/>
+    <w:basedOn w:val="Domylnaczcionkaakapitu"/>
+    <w:link w:val="Tekstkomentarza"/>
+    <w:uiPriority w:val="99"/>
+    <w:semiHidden/>
+    <w:rsid w:val="00BB0E68"/>
+    <w:rPr>
+      <w:sz w:val="20"/>
+      <w:szCs w:val="20"/>
+    </w:rPr>
+  </w:style>
+  <w:style w:type="paragraph" w:styleId="Tematkomentarza">
+    <w:name w:val="annotation subject"/>
+    <w:basedOn w:val="Tekstkomentarza"/>
+    <w:next w:val="Tekstkomentarza"/>
+    <w:link w:val="TematkomentarzaZnak"/>
+    <w:uiPriority w:val="99"/>
+    <w:semiHidden/>
+    <w:unhideWhenUsed/>
+    <w:rsid w:val="00BB0E68"/>
+    <w:rPr>
+      <w:b/>
+      <w:bCs/>
+    </w:rPr>
+  </w:style>
+  <w:style w:type="character" w:customStyle="1" w:styleId="TematkomentarzaZnak">
+    <w:name w:val="Temat komentarza Znak"/>
+    <w:basedOn w:val="TekstkomentarzaZnak"/>
+    <w:link w:val="Tematkomentarza"/>
+    <w:uiPriority w:val="99"/>
+    <w:semiHidden/>
+    <w:rsid w:val="00BB0E68"/>
+    <w:rPr>
+      <w:b/>
+      <w:bCs/>
+    </w:rPr>
+  </w:style>
+  <w:style w:type="paragraph" w:styleId="Tekstdymka">
+    <w:name w:val="Balloon Text"/>
+    <w:basedOn w:val="Normalny"/>
+    <w:link w:val="TekstdymkaZnak"/>
+    <w:uiPriority w:val="99"/>
+    <w:semiHidden/>
+    <w:unhideWhenUsed/>
+    <w:rsid w:val="00BB0E68"/>
+    <w:pPr>
+      <w:spacing w:after="0" w:line="240" w:lineRule="auto"/>
+    </w:pPr>
+    <w:rPr>
+      <w:rFonts w:ascii="Tahoma" w:hAnsi="Tahoma" w:cs="Tahoma"/>
+      <w:sz w:val="16"/>
+      <w:szCs w:val="16"/>
+    </w:rPr>
+  </w:style>
+  <w:style w:type="character" w:customStyle="1" w:styleId="TekstdymkaZnak">
+    <w:name w:val="Tekst dymka Znak"/>
+    <w:basedOn w:val="Domylnaczcionkaakapitu"/>
+    <w:link w:val="Tekstdymka"/>
+    <w:uiPriority w:val="99"/>
+    <w:semiHidden/>
+    <w:rsid w:val="00BB0E68"/>
+    <w:rPr>
+      <w:rFonts w:ascii="Tahoma" w:hAnsi="Tahoma" w:cs="Tahoma"/>
+      <w:sz w:val="16"/>
+      <w:szCs w:val="16"/>
+    </w:rPr>
   </w:style>
 </w:styles>
 </file>

</xml_diff>

<commit_message>
Dodanie obsługi HotKey dla BlipFace - domyślnie wciśnięcie CRTL + B spowoduje maksymalizację BlipFace, nawet jak jest zminimalizowany
</commit_message>
<xml_diff>
--- a/ToDo.docx
+++ b/ToDo.docx
@@ -6,9 +6,19 @@
       <w:pPr>
         <w:pStyle w:val="Tytu"/>
       </w:pPr>
-      <w:r>
-        <w:t>BlipFace ToDo</w:t>
-      </w:r>
+      <w:proofErr w:type="spellStart"/>
+      <w:r>
+        <w:t>BlipFace</w:t>
+      </w:r>
+      <w:proofErr w:type="spellEnd"/>
+      <w:r>
+        <w:t xml:space="preserve"> </w:t>
+      </w:r>
+      <w:proofErr w:type="spellStart"/>
+      <w:r>
+        <w:t>ToDo</w:t>
+      </w:r>
+      <w:proofErr w:type="spellEnd"/>
     </w:p>
     <w:p/>
     <w:p>
@@ -25,8 +35,13 @@
         </w:numPr>
       </w:pPr>
       <w:r>
-        <w:t>Dodać do sekretarki wiadomości prywatne i notice</w:t>
-      </w:r>
+        <w:t xml:space="preserve">Dodać do sekretarki wiadomości prywatne i </w:t>
+      </w:r>
+      <w:proofErr w:type="spellStart"/>
+      <w:r>
+        <w:t>notice</w:t>
+      </w:r>
+      <w:proofErr w:type="spellEnd"/>
     </w:p>
     <w:p>
       <w:pPr>
@@ -37,8 +52,13 @@
         </w:numPr>
       </w:pPr>
       <w:r>
-        <w:t>Dodać  możliwość przeglądania tagów</w:t>
-      </w:r>
+        <w:t xml:space="preserve">Dodać  możliwość przeglądania </w:t>
+      </w:r>
+      <w:proofErr w:type="spellStart"/>
+      <w:r>
+        <w:t>tagów</w:t>
+      </w:r>
+      <w:proofErr w:type="spellEnd"/>
     </w:p>
     <w:p>
       <w:pPr>
@@ -153,7 +173,15 @@
         </w:numPr>
       </w:pPr>
       <w:r>
-        <w:t>Głębokie rozwijanie cytowań, tak aby można było rozwinąć blipnięcie osoby cytowanej a potem znowu rozwinąć kolejne jeżeli jest</w:t>
+        <w:t xml:space="preserve">Głębokie rozwijanie cytowań, tak aby można było rozwinąć </w:t>
+      </w:r>
+      <w:proofErr w:type="spellStart"/>
+      <w:r>
+        <w:t>blipnięcie</w:t>
+      </w:r>
+      <w:proofErr w:type="spellEnd"/>
+      <w:r>
+        <w:t xml:space="preserve"> osoby cytowanej a potem znowu rozwinąć kolejne jeżeli jest</w:t>
       </w:r>
     </w:p>
     <w:p>
@@ -165,8 +193,13 @@
         </w:numPr>
       </w:pPr>
       <w:r>
-        <w:t>Możliwość przesłania pliku, najpierw wrzucamy na jakiś serwer z plikami pobieramy linka a potem wysyłamy blipnięcie</w:t>
-      </w:r>
+        <w:t xml:space="preserve">Możliwość przesłania pliku, najpierw wrzucamy na jakiś serwer z plikami pobieramy linka a potem wysyłamy </w:t>
+      </w:r>
+      <w:proofErr w:type="spellStart"/>
+      <w:r>
+        <w:t>blipnięcie</w:t>
+      </w:r>
+      <w:proofErr w:type="spellEnd"/>
     </w:p>
     <w:p>
       <w:pPr>
@@ -201,7 +234,15 @@
         </w:numPr>
       </w:pPr>
       <w:r>
-        <w:t xml:space="preserve">Podpowiedzi gdy chcemy napisać do kogoś wiadomość (&gt;, &gt;&gt;), tak aby można było wybrać osobę, którą się obserwuje takie intelisence </w:t>
+        <w:t xml:space="preserve">Podpowiedzi gdy chcemy napisać do kogoś wiadomość (&gt;, &gt;&gt;), tak aby można było wybrać osobę, którą się obserwuje takie </w:t>
+      </w:r>
+      <w:proofErr w:type="spellStart"/>
+      <w:r>
+        <w:t>intelisence</w:t>
+      </w:r>
+      <w:proofErr w:type="spellEnd"/>
+      <w:r>
+        <w:t xml:space="preserve"> </w:t>
       </w:r>
       <w:r>
         <w:sym w:font="Wingdings" w:char="F04A"/>
@@ -216,8 +257,13 @@
         </w:numPr>
       </w:pPr>
       <w:r>
-        <w:t>Usuwanie statusów, gdy uzbiera się ich większa ilość, aby nie mulił BlipFace</w:t>
-      </w:r>
+        <w:t xml:space="preserve">Usuwanie statusów, gdy uzbiera się ich większa ilość, aby nie mulił </w:t>
+      </w:r>
+      <w:proofErr w:type="spellStart"/>
+      <w:r>
+        <w:t>BlipFace</w:t>
+      </w:r>
+      <w:proofErr w:type="spellEnd"/>
     </w:p>
     <w:p>
       <w:pPr>
@@ -236,7 +282,51 @@
           <w:szCs w:val="23"/>
           <w:highlight w:val="white"/>
         </w:rPr>
-        <w:t>Długość nicka odbiorcy nie jest brana pod uwagę w formacie "&gt;nick:"</w:t>
+        <w:t xml:space="preserve">Długość </w:t>
+      </w:r>
+      <w:proofErr w:type="spellStart"/>
+      <w:r>
+        <w:rPr>
+          <w:rFonts w:ascii="Arial" w:hAnsi="Arial" w:cs="Arial"/>
+          <w:color w:val="000000"/>
+          <w:sz w:val="23"/>
+          <w:szCs w:val="23"/>
+          <w:highlight w:val="white"/>
+        </w:rPr>
+        <w:t>nicka</w:t>
+      </w:r>
+      <w:proofErr w:type="spellEnd"/>
+      <w:r>
+        <w:rPr>
+          <w:rFonts w:ascii="Arial" w:hAnsi="Arial" w:cs="Arial"/>
+          <w:color w:val="000000"/>
+          <w:sz w:val="23"/>
+          <w:szCs w:val="23"/>
+          <w:highlight w:val="white"/>
+        </w:rPr>
+        <w:t xml:space="preserve"> odbiorcy nie jest brana pod uwagę w formacie </w:t>
+      </w:r>
+      <w:proofErr w:type="spellStart"/>
+      <w:r>
+        <w:rPr>
+          <w:rFonts w:ascii="Arial" w:hAnsi="Arial" w:cs="Arial"/>
+          <w:color w:val="000000"/>
+          <w:sz w:val="23"/>
+          <w:szCs w:val="23"/>
+          <w:highlight w:val="white"/>
+        </w:rPr>
+        <w:t>"&gt;nick</w:t>
+      </w:r>
+      <w:proofErr w:type="spellEnd"/>
+      <w:r>
+        <w:rPr>
+          <w:rFonts w:ascii="Arial" w:hAnsi="Arial" w:cs="Arial"/>
+          <w:color w:val="000000"/>
+          <w:sz w:val="23"/>
+          <w:szCs w:val="23"/>
+          <w:highlight w:val="white"/>
+        </w:rPr>
+        <w:t>:"</w:t>
       </w:r>
       <w:r>
         <w:rPr>
@@ -255,7 +345,29 @@
           <w:szCs w:val="23"/>
           <w:highlight w:val="white"/>
         </w:rPr>
-        <w:t>Ja natomiast np. używam formatu "&gt;nick", bez dwukropka</w:t>
+        <w:t xml:space="preserve">Ja natomiast np. używam formatu </w:t>
+      </w:r>
+      <w:proofErr w:type="spellStart"/>
+      <w:r>
+        <w:rPr>
+          <w:rFonts w:ascii="Arial" w:hAnsi="Arial" w:cs="Arial"/>
+          <w:color w:val="000000"/>
+          <w:sz w:val="23"/>
+          <w:szCs w:val="23"/>
+          <w:highlight w:val="white"/>
+        </w:rPr>
+        <w:t>"&gt;nick</w:t>
+      </w:r>
+      <w:proofErr w:type="spellEnd"/>
+      <w:r>
+        <w:rPr>
+          <w:rFonts w:ascii="Arial" w:hAnsi="Arial" w:cs="Arial"/>
+          <w:color w:val="000000"/>
+          <w:sz w:val="23"/>
+          <w:szCs w:val="23"/>
+          <w:highlight w:val="white"/>
+        </w:rPr>
+        <w:t>", bez dwukropka</w:t>
       </w:r>
       <w:commentRangeEnd w:id="0"/>
       <w:r>
@@ -280,7 +392,119 @@
           <w:sz w:val="23"/>
           <w:szCs w:val="23"/>
         </w:rPr>
-        <w:t>Gdy piszemy sami widomość, to blipface nie powinnien o tym nas informować</w:t>
+        <w:t xml:space="preserve">Gdy piszemy sami widomość, to </w:t>
+      </w:r>
+      <w:proofErr w:type="spellStart"/>
+      <w:r>
+        <w:rPr>
+          <w:rFonts w:ascii="Arial" w:hAnsi="Arial" w:cs="Arial"/>
+          <w:color w:val="000000"/>
+          <w:sz w:val="23"/>
+          <w:szCs w:val="23"/>
+        </w:rPr>
+        <w:t>blipface</w:t>
+      </w:r>
+      <w:proofErr w:type="spellEnd"/>
+      <w:r>
+        <w:rPr>
+          <w:rFonts w:ascii="Arial" w:hAnsi="Arial" w:cs="Arial"/>
+          <w:color w:val="000000"/>
+          <w:sz w:val="23"/>
+          <w:szCs w:val="23"/>
+        </w:rPr>
+        <w:t xml:space="preserve"> nie </w:t>
+      </w:r>
+      <w:proofErr w:type="spellStart"/>
+      <w:r>
+        <w:rPr>
+          <w:rFonts w:ascii="Arial" w:hAnsi="Arial" w:cs="Arial"/>
+          <w:color w:val="000000"/>
+          <w:sz w:val="23"/>
+          <w:szCs w:val="23"/>
+        </w:rPr>
+        <w:t>powinnien</w:t>
+      </w:r>
+      <w:proofErr w:type="spellEnd"/>
+      <w:r>
+        <w:rPr>
+          <w:rFonts w:ascii="Arial" w:hAnsi="Arial" w:cs="Arial"/>
+          <w:color w:val="000000"/>
+          <w:sz w:val="23"/>
+          <w:szCs w:val="23"/>
+        </w:rPr>
+        <w:t xml:space="preserve"> o tym nas informować</w:t>
+      </w:r>
+    </w:p>
+    <w:p>
+      <w:pPr>
+        <w:pStyle w:val="Akapitzlist"/>
+        <w:numPr>
+          <w:ilvl w:val="0"/>
+          <w:numId w:val="3"/>
+        </w:numPr>
+      </w:pPr>
+      <w:r>
+        <w:t>fajnie gdyby program przy cytowanie po linku dawał jedną spacje</w:t>
+      </w:r>
+    </w:p>
+    <w:p>
+      <w:pPr>
+        <w:pStyle w:val="Akapitzlist"/>
+        <w:numPr>
+          <w:ilvl w:val="0"/>
+          <w:numId w:val="3"/>
+        </w:numPr>
+      </w:pPr>
+      <w:r>
+        <w:t xml:space="preserve">fajnie by było </w:t>
+      </w:r>
+      <w:proofErr w:type="spellStart"/>
+      <w:r>
+        <w:t>gydyby</w:t>
+      </w:r>
+      <w:proofErr w:type="spellEnd"/>
+      <w:r>
+        <w:t xml:space="preserve"> program po </w:t>
+      </w:r>
+      <w:proofErr w:type="spellStart"/>
+      <w:r>
+        <w:t>kliknieciu</w:t>
+      </w:r>
+      <w:proofErr w:type="spellEnd"/>
+      <w:r>
+        <w:t xml:space="preserve"> na </w:t>
+      </w:r>
+      <w:proofErr w:type="spellStart"/>
+      <w:r>
+        <w:t>ikone</w:t>
+      </w:r>
+      <w:proofErr w:type="spellEnd"/>
+      <w:r>
+        <w:t xml:space="preserve"> ustawiał sie na pierwszym statusie od ostatniej wizyty</w:t>
+      </w:r>
+    </w:p>
+    <w:p>
+      <w:pPr>
+        <w:pStyle w:val="Akapitzlist"/>
+        <w:numPr>
+          <w:ilvl w:val="0"/>
+          <w:numId w:val="3"/>
+        </w:numPr>
+      </w:pPr>
+      <w:r>
+        <w:t>skrót klawiszowy do przywołania z minimalizacji</w:t>
+      </w:r>
+    </w:p>
+    <w:p>
+      <w:pPr>
+        <w:pStyle w:val="Akapitzlist"/>
+        <w:numPr>
+          <w:ilvl w:val="0"/>
+          <w:numId w:val="3"/>
+        </w:numPr>
+      </w:pPr>
+      <w:r>
+        <w:t>zmiana wielkości czcionki</w:t>
       </w:r>
     </w:p>
     <w:sectPr>
@@ -834,7 +1058,6 @@
   <w:style w:type="character" w:default="1" w:styleId="Domylnaczcionkaakapitu">
     <w:name w:val="Default Paragraph Font"/>
     <w:uiPriority w:val="1"/>
-    <w:semiHidden/>
     <w:unhideWhenUsed/>
   </w:style>
   <w:style w:type="table" w:default="1" w:styleId="Standardowy">

</xml_diff>